<commit_message>
added a test and documentation
</commit_message>
<xml_diff>
--- a/Assignment_Analysis_and_Design_Document.docx
+++ b/Assignment_Analysis_and_Design_Document.docx
@@ -1009,70 +1009,154 @@
           <w:sz w:val="22"/>
           <w:szCs w:val="22"/>
         </w:rPr>
-        <w:t xml:space="preserve">Wasteless is a client-server architecture based application designed in order to reduce food waste by allowing users to track their groceries and set goals based on the ideal burndown rate. First of all, the system is provided with a login system in order to allow only registered users to enter the application. In order to authenticate, the user has to introduce its credentials, meaning username and password. The user is able to create a grocery list by providing a name or to select an existing list and choose to edit it. Edit list means add items or donate them. </w:t>
-      </w:r>
+        <w:t xml:space="preserve">Wasteless is a client-server </w:t>
+      </w:r>
+      <w:proofErr w:type="gramStart"/>
       <w:r>
         <w:rPr>
           <w:color w:val="000000"/>
           <w:sz w:val="22"/>
           <w:szCs w:val="22"/>
         </w:rPr>
-        <w:t>A grocery list item has a name and a quantity as well as a calorie value, purchase date, expiration date and consumption date.</w:t>
-      </w:r>
+        <w:t>architecture based</w:t>
+      </w:r>
+      <w:proofErr w:type="gramEnd"/>
       <w:r>
         <w:rPr>
           <w:color w:val="000000"/>
           <w:sz w:val="22"/>
           <w:szCs w:val="22"/>
         </w:rPr>
-        <w:t xml:space="preserve"> </w:t>
-      </w:r>
+        <w:t xml:space="preserve"> application designed in order to reduce food waste by allowing users to track their groceries and set goals based on the ideal burndown rate. </w:t>
+      </w:r>
+      <w:proofErr w:type="gramStart"/>
       <w:r>
         <w:rPr>
           <w:color w:val="000000"/>
           <w:sz w:val="22"/>
           <w:szCs w:val="22"/>
         </w:rPr>
-        <w:t>The system should provide</w:t>
-      </w:r>
+        <w:t>First of all</w:t>
+      </w:r>
+      <w:proofErr w:type="gramEnd"/>
       <w:r>
         <w:rPr>
           <w:color w:val="000000"/>
           <w:sz w:val="22"/>
           <w:szCs w:val="22"/>
         </w:rPr>
-        <w:t>s</w:t>
-      </w:r>
+        <w:t xml:space="preserve">, the system is provided with a login system in order to allow only registered users to enter the application. </w:t>
+      </w:r>
+      <w:proofErr w:type="gramStart"/>
       <w:r>
         <w:rPr>
           <w:color w:val="000000"/>
           <w:sz w:val="22"/>
           <w:szCs w:val="22"/>
         </w:rPr>
-        <w:t xml:space="preserve"> </w:t>
-      </w:r>
+        <w:t>In order to</w:t>
+      </w:r>
+      <w:proofErr w:type="gramEnd"/>
       <w:r>
         <w:rPr>
           <w:color w:val="000000"/>
           <w:sz w:val="22"/>
           <w:szCs w:val="22"/>
         </w:rPr>
-        <w:t>the user</w:t>
-      </w:r>
+        <w:t xml:space="preserve"> authenticate, the user has to introduce its credentials, meaning username and password. The user </w:t>
+      </w:r>
+      <w:proofErr w:type="gramStart"/>
       <w:r>
         <w:rPr>
           <w:color w:val="000000"/>
           <w:sz w:val="22"/>
           <w:szCs w:val="22"/>
         </w:rPr>
-        <w:t xml:space="preserve"> with options to donate excess food to various local food charities and soup kitchen</w:t>
-      </w:r>
+        <w:t>is able to</w:t>
+      </w:r>
+      <w:proofErr w:type="gramEnd"/>
       <w:r>
         <w:rPr>
           <w:color w:val="000000"/>
           <w:sz w:val="22"/>
           <w:szCs w:val="22"/>
         </w:rPr>
+        <w:t xml:space="preserve"> create a grocery list by providing a name or to select an existing list and choose to edit it. Edit list means add items or donate them. </w:t>
+      </w:r>
+      <w:r>
+        <w:rPr>
+          <w:color w:val="000000"/>
+          <w:sz w:val="22"/>
+          <w:szCs w:val="22"/>
+        </w:rPr>
+        <w:t>A grocery list item has a name and a quantity as well as a calorie value, purchase date, expiration date and consumption date.</w:t>
+      </w:r>
+      <w:r>
+        <w:rPr>
+          <w:color w:val="000000"/>
+          <w:sz w:val="22"/>
+          <w:szCs w:val="22"/>
+        </w:rPr>
+        <w:t xml:space="preserve"> </w:t>
+      </w:r>
+      <w:r>
+        <w:rPr>
+          <w:color w:val="000000"/>
+          <w:sz w:val="22"/>
+          <w:szCs w:val="22"/>
+        </w:rPr>
+        <w:t xml:space="preserve">The system should </w:t>
+      </w:r>
+      <w:proofErr w:type="spellStart"/>
+      <w:proofErr w:type="gramStart"/>
+      <w:r>
+        <w:rPr>
+          <w:color w:val="000000"/>
+          <w:sz w:val="22"/>
+          <w:szCs w:val="22"/>
+        </w:rPr>
+        <w:t>provide</w:t>
+      </w:r>
+      <w:r>
+        <w:rPr>
+          <w:color w:val="000000"/>
+          <w:sz w:val="22"/>
+          <w:szCs w:val="22"/>
+        </w:rPr>
+        <w:t>s</w:t>
+      </w:r>
+      <w:proofErr w:type="spellEnd"/>
+      <w:proofErr w:type="gramEnd"/>
+      <w:r>
+        <w:rPr>
+          <w:color w:val="000000"/>
+          <w:sz w:val="22"/>
+          <w:szCs w:val="22"/>
+        </w:rPr>
+        <w:t xml:space="preserve"> </w:t>
+      </w:r>
+      <w:r>
+        <w:rPr>
+          <w:color w:val="000000"/>
+          <w:sz w:val="22"/>
+          <w:szCs w:val="22"/>
+        </w:rPr>
+        <w:t>the user</w:t>
+      </w:r>
+      <w:r>
+        <w:rPr>
+          <w:color w:val="000000"/>
+          <w:sz w:val="22"/>
+          <w:szCs w:val="22"/>
+        </w:rPr>
+        <w:t xml:space="preserve"> with options to donate excess food to various local food charities and soup kitchen</w:t>
+      </w:r>
+      <w:r>
+        <w:rPr>
+          <w:color w:val="000000"/>
+          <w:sz w:val="22"/>
+          <w:szCs w:val="22"/>
+        </w:rPr>
         <w:t xml:space="preserve">s. </w:t>
       </w:r>
     </w:p>
@@ -1113,7 +1197,25 @@
           <w:sz w:val="22"/>
           <w:szCs w:val="22"/>
         </w:rPr>
-        <w:t>Also, it the user makes waste, the colour of the report changes to red, otherwise, it is green.</w:t>
+        <w:t xml:space="preserve">Also, it the user makes waste, the </w:t>
+      </w:r>
+      <w:proofErr w:type="spellStart"/>
+      <w:r>
+        <w:rPr>
+          <w:color w:val="000000"/>
+          <w:sz w:val="22"/>
+          <w:szCs w:val="22"/>
+        </w:rPr>
+        <w:t>colour</w:t>
+      </w:r>
+      <w:proofErr w:type="spellEnd"/>
+      <w:r>
+        <w:rPr>
+          <w:color w:val="000000"/>
+          <w:sz w:val="22"/>
+          <w:szCs w:val="22"/>
+        </w:rPr>
+        <w:t xml:space="preserve"> of the report changes to red, otherwise, it is green.</w:t>
       </w:r>
     </w:p>
     <w:p>
@@ -1355,13 +1457,23 @@
           <w:szCs w:val="24"/>
         </w:rPr>
       </w:pPr>
+      <w:proofErr w:type="gramStart"/>
       <w:r>
         <w:rPr>
           <w:iCs/>
           <w:sz w:val="24"/>
           <w:szCs w:val="24"/>
         </w:rPr>
-        <w:t>In order to generate two types of reports, the abstract factory design pattern should be used</w:t>
+        <w:t>In order to</w:t>
+      </w:r>
+      <w:proofErr w:type="gramEnd"/>
+      <w:r>
+        <w:rPr>
+          <w:iCs/>
+          <w:sz w:val="24"/>
+          <w:szCs w:val="24"/>
+        </w:rPr>
+        <w:t xml:space="preserve"> generate two types of reports, the abstract factory design pattern should be used</w:t>
       </w:r>
     </w:p>
     <w:p>
@@ -1403,7 +1515,25 @@
           <w:sz w:val="24"/>
           <w:szCs w:val="24"/>
         </w:rPr>
-        <w:t xml:space="preserve">The dependencies should be resolved using a DI containter </w:t>
+        <w:t xml:space="preserve">The dependencies should be resolved using a DI </w:t>
+      </w:r>
+      <w:proofErr w:type="spellStart"/>
+      <w:r>
+        <w:rPr>
+          <w:iCs/>
+          <w:sz w:val="24"/>
+          <w:szCs w:val="24"/>
+        </w:rPr>
+        <w:t>containter</w:t>
+      </w:r>
+      <w:proofErr w:type="spellEnd"/>
+      <w:r>
+        <w:rPr>
+          <w:iCs/>
+          <w:sz w:val="24"/>
+          <w:szCs w:val="24"/>
+        </w:rPr>
+        <w:t xml:space="preserve"> </w:t>
       </w:r>
     </w:p>
     <w:p>
@@ -1509,7 +1639,43 @@
           <w:iCs/>
           <w:sz w:val="24"/>
         </w:rPr>
-        <w:t>Main success scenario: The user is allowed to add new grocery items to a newly created list or to an existing list. It has to introduce some features as (name, quantity, calorie value, purchase date, expiration date and consumption date). If the user provides valid data, for example positive values for quantity and calories and valid consumption date, not before the purchase date or after expiration date, the new item will be added in the database.</w:t>
+        <w:t xml:space="preserve">Main success scenario: The user </w:t>
+      </w:r>
+      <w:proofErr w:type="gramStart"/>
+      <w:r>
+        <w:rPr>
+          <w:rFonts w:ascii="Times New Roman" w:hAnsi="Times New Roman"/>
+          <w:iCs/>
+          <w:sz w:val="24"/>
+        </w:rPr>
+        <w:t>is allowed to</w:t>
+      </w:r>
+      <w:proofErr w:type="gramEnd"/>
+      <w:r>
+        <w:rPr>
+          <w:rFonts w:ascii="Times New Roman" w:hAnsi="Times New Roman"/>
+          <w:iCs/>
+          <w:sz w:val="24"/>
+        </w:rPr>
+        <w:t xml:space="preserve"> add new grocery items to a newly created list or to an existing list. It </w:t>
+      </w:r>
+      <w:proofErr w:type="gramStart"/>
+      <w:r>
+        <w:rPr>
+          <w:rFonts w:ascii="Times New Roman" w:hAnsi="Times New Roman"/>
+          <w:iCs/>
+          <w:sz w:val="24"/>
+        </w:rPr>
+        <w:t>has to</w:t>
+      </w:r>
+      <w:proofErr w:type="gramEnd"/>
+      <w:r>
+        <w:rPr>
+          <w:rFonts w:ascii="Times New Roman" w:hAnsi="Times New Roman"/>
+          <w:iCs/>
+          <w:sz w:val="24"/>
+        </w:rPr>
+        <w:t xml:space="preserve"> introduce some features as (name, quantity, calorie value, purchase date, expiration date and consumption date). If the user provides valid data, for example positive values for quantity and calories and valid consumption date, not before the purchase date or after expiration date, the new item will be added in the database.</w:t>
       </w:r>
     </w:p>
     <w:p>
@@ -1733,34 +1899,98 @@
           <w:iCs/>
           <w:sz w:val="24"/>
         </w:rPr>
-        <w:t xml:space="preserve"> used in this application is the Client-Server Architecture. This architectural pattern was chosen because it has important advantages over the simple Layered Architecture. The Client Side is decoupled from the Server Side. The Client, the front end has been developed in Angular using Typescript and the the back end, in Java &amp; Spring Boot. The backend has a 3-tier layered architecture, split in dao, business and presentation layers, which contain the specific Spring classes, Repository in dao, Service in business and Controller in presentation. The application uses Tomcat as server.</w:t>
-      </w:r>
-    </w:p>
-    <w:p>
-      <w:pPr>
-        <w:spacing w:line="240" w:lineRule="auto"/>
-        <w:jc w:val="both"/>
-        <w:rPr>
-          <w:iCs/>
-          <w:sz w:val="24"/>
-        </w:rPr>
-      </w:pPr>
-    </w:p>
-    <w:p>
-      <w:pPr>
-        <w:spacing w:line="240" w:lineRule="auto"/>
-        <w:jc w:val="both"/>
-        <w:rPr>
-          <w:iCs/>
-          <w:sz w:val="24"/>
-        </w:rPr>
-      </w:pPr>
-      <w:r>
-        <w:rPr>
-          <w:iCs/>
-          <w:sz w:val="24"/>
-        </w:rPr>
-        <w:t>Along with the client-server architectural pattern, CQRS was used in order to separate the command requests: create, update, delete from the query commands: retrieve. This was achieved by splitting the service in two components, two packages: one which handles the command requests and another one which handles the queries. This fact can be observed by looking at the package diagram.</w:t>
+        <w:t xml:space="preserve"> used in this application is the Client-Server Architecture. This architectural pattern was chosen because it has important advantages over the simple Layered Architecture. The Client Side is decoupled from the Server Side. The Client, the front end has been developed in Angular using Typescript and the </w:t>
+      </w:r>
+      <w:proofErr w:type="spellStart"/>
+      <w:r>
+        <w:rPr>
+          <w:iCs/>
+          <w:sz w:val="24"/>
+        </w:rPr>
+        <w:t>the</w:t>
+      </w:r>
+      <w:proofErr w:type="spellEnd"/>
+      <w:r>
+        <w:rPr>
+          <w:iCs/>
+          <w:sz w:val="24"/>
+        </w:rPr>
+        <w:t xml:space="preserve"> back end, in Java &amp; Spring Boot. The backend has a 3-tier layered architecture, split in </w:t>
+      </w:r>
+      <w:proofErr w:type="spellStart"/>
+      <w:r>
+        <w:rPr>
+          <w:iCs/>
+          <w:sz w:val="24"/>
+        </w:rPr>
+        <w:t>dao</w:t>
+      </w:r>
+      <w:proofErr w:type="spellEnd"/>
+      <w:r>
+        <w:rPr>
+          <w:iCs/>
+          <w:sz w:val="24"/>
+        </w:rPr>
+        <w:t xml:space="preserve">, business and presentation layers, which contain the specific Spring classes, Repository in </w:t>
+      </w:r>
+      <w:proofErr w:type="spellStart"/>
+      <w:r>
+        <w:rPr>
+          <w:iCs/>
+          <w:sz w:val="24"/>
+        </w:rPr>
+        <w:t>dao</w:t>
+      </w:r>
+      <w:proofErr w:type="spellEnd"/>
+      <w:r>
+        <w:rPr>
+          <w:iCs/>
+          <w:sz w:val="24"/>
+        </w:rPr>
+        <w:t>, Service in business and Controller in presentation. The application uses Tomcat as server.</w:t>
+      </w:r>
+    </w:p>
+    <w:p>
+      <w:pPr>
+        <w:spacing w:line="240" w:lineRule="auto"/>
+        <w:jc w:val="both"/>
+        <w:rPr>
+          <w:iCs/>
+          <w:sz w:val="24"/>
+        </w:rPr>
+      </w:pPr>
+    </w:p>
+    <w:p>
+      <w:pPr>
+        <w:spacing w:line="240" w:lineRule="auto"/>
+        <w:jc w:val="both"/>
+        <w:rPr>
+          <w:iCs/>
+          <w:sz w:val="24"/>
+        </w:rPr>
+      </w:pPr>
+      <w:r>
+        <w:rPr>
+          <w:iCs/>
+          <w:sz w:val="24"/>
+        </w:rPr>
+        <w:t xml:space="preserve">Along with the client-server architectural pattern, CQRS was used </w:t>
+      </w:r>
+      <w:proofErr w:type="gramStart"/>
+      <w:r>
+        <w:rPr>
+          <w:iCs/>
+          <w:sz w:val="24"/>
+        </w:rPr>
+        <w:t>in order to</w:t>
+      </w:r>
+      <w:proofErr w:type="gramEnd"/>
+      <w:r>
+        <w:rPr>
+          <w:iCs/>
+          <w:sz w:val="24"/>
+        </w:rPr>
+        <w:t xml:space="preserve"> separate the command requests: create, update, delete from the query commands: retrieve. This was achieved by splitting the service in two components, two packages: one which handles the command requests and another one which handles the queries. This fact can be observed by looking at the package diagram.</w:t>
       </w:r>
     </w:p>
     <w:p>
@@ -2637,7 +2867,55 @@
           <w:iCs/>
           <w:sz w:val="24"/>
         </w:rPr>
-        <w:t xml:space="preserve">Along with the design patterns described in the previous versions of this application, Observer, for managing the notification system which tells the user about the products which expires soon, Abstract Factory for creating different types of Reports, Weekly reports and Monthly reports, the application uses the Decorator Design Pattern. The functionality brought by using this DP is that the colour of the report is changed. If the user has grocery items unconsumed and expired, wasted, the colour of the report will be red. Otherwise, it will be green. The classes used in order to implement this DP are located in </w:t>
+        <w:t xml:space="preserve">Along with the design patterns described in the previous versions of this application, Observer, for managing the notification system which tells the user about the products which expires soon, Abstract Factory for creating different types of Reports, Weekly reports and Monthly reports, the application uses the Decorator Design Pattern. The functionality brought by using this DP is that the </w:t>
+      </w:r>
+      <w:proofErr w:type="spellStart"/>
+      <w:r>
+        <w:rPr>
+          <w:iCs/>
+          <w:sz w:val="24"/>
+        </w:rPr>
+        <w:t>colour</w:t>
+      </w:r>
+      <w:proofErr w:type="spellEnd"/>
+      <w:r>
+        <w:rPr>
+          <w:iCs/>
+          <w:sz w:val="24"/>
+        </w:rPr>
+        <w:t xml:space="preserve"> of the report is changed. If the user has grocery items unconsumed and expired, wasted, the </w:t>
+      </w:r>
+      <w:proofErr w:type="spellStart"/>
+      <w:r>
+        <w:rPr>
+          <w:iCs/>
+          <w:sz w:val="24"/>
+        </w:rPr>
+        <w:t>colour</w:t>
+      </w:r>
+      <w:proofErr w:type="spellEnd"/>
+      <w:r>
+        <w:rPr>
+          <w:iCs/>
+          <w:sz w:val="24"/>
+        </w:rPr>
+        <w:t xml:space="preserve"> of the report will be red. Otherwise, it will be green. The classes used </w:t>
+      </w:r>
+      <w:proofErr w:type="gramStart"/>
+      <w:r>
+        <w:rPr>
+          <w:iCs/>
+          <w:sz w:val="24"/>
+        </w:rPr>
+        <w:t>in order to</w:t>
+      </w:r>
+      <w:proofErr w:type="gramEnd"/>
+      <w:r>
+        <w:rPr>
+          <w:iCs/>
+          <w:sz w:val="24"/>
+        </w:rPr>
+        <w:t xml:space="preserve"> implement this DP are located in </w:t>
       </w:r>
       <w:r>
         <w:rPr>
@@ -2683,7 +2961,23 @@
           <w:iCs/>
           <w:sz w:val="24"/>
         </w:rPr>
-        <w:t xml:space="preserve"> It was implemented in the business layer, but it is used in the presentation layer, handling the requests and responses. It can be observed in the package diagram. The mediator package contains the command, query packages for requests, a response package, a handler package and some interfaces in order to make use of Polymorphism. </w:t>
+        <w:t xml:space="preserve"> It was implemented in the business layer, but it is used in the presentation layer, handling the requests and responses. It can be observed in the package diagram. The mediator package contains the command, query packages for requests, a response package, a handler </w:t>
+      </w:r>
+      <w:proofErr w:type="gramStart"/>
+      <w:r>
+        <w:rPr>
+          <w:iCs/>
+          <w:sz w:val="24"/>
+        </w:rPr>
+        <w:t>package</w:t>
+      </w:r>
+      <w:proofErr w:type="gramEnd"/>
+      <w:r>
+        <w:rPr>
+          <w:iCs/>
+          <w:sz w:val="24"/>
+        </w:rPr>
+        <w:t xml:space="preserve"> and some interfaces in order to make use of Polymorphism. </w:t>
       </w:r>
     </w:p>
     <w:p>
@@ -3053,7 +3347,131 @@
           <w:sz w:val="24"/>
           <w:szCs w:val="24"/>
         </w:rPr>
-        <w:t>. For the components which use other components, I have been used Mockito to mock the functionality of that specific component. There are just some tests, for GroceryListController. The Service component has not been tested because uses Repository interface which extends Jpa Repository and as it is known, using Spring Boot eases very much the writing of queries and they are done by default using the model classes, mapped through ORM to the database entities.</w:t>
+        <w:t xml:space="preserve">. For the components which use other components, I have been used Mockito to mock the functionality of that specific component. There are just some tests, for </w:t>
+      </w:r>
+      <w:proofErr w:type="spellStart"/>
+      <w:r>
+        <w:rPr>
+          <w:sz w:val="24"/>
+          <w:szCs w:val="24"/>
+        </w:rPr>
+        <w:t>GroceryListController</w:t>
+      </w:r>
+      <w:proofErr w:type="spellEnd"/>
+      <w:r>
+        <w:rPr>
+          <w:sz w:val="24"/>
+          <w:szCs w:val="24"/>
+        </w:rPr>
+        <w:t xml:space="preserve">. </w:t>
+      </w:r>
+      <w:r>
+        <w:rPr>
+          <w:sz w:val="24"/>
+          <w:szCs w:val="24"/>
+        </w:rPr>
+        <w:t xml:space="preserve">The Mediator class uses </w:t>
+      </w:r>
+      <w:proofErr w:type="spellStart"/>
+      <w:r>
+        <w:rPr>
+          <w:sz w:val="24"/>
+          <w:szCs w:val="24"/>
+        </w:rPr>
+        <w:t>ApplicationContext</w:t>
+      </w:r>
+      <w:proofErr w:type="spellEnd"/>
+      <w:r>
+        <w:rPr>
+          <w:sz w:val="24"/>
+          <w:szCs w:val="24"/>
+        </w:rPr>
+        <w:t xml:space="preserve"> </w:t>
+      </w:r>
+      <w:proofErr w:type="gramStart"/>
+      <w:r>
+        <w:rPr>
+          <w:sz w:val="24"/>
+          <w:szCs w:val="24"/>
+        </w:rPr>
+        <w:t>in order to</w:t>
+      </w:r>
+      <w:proofErr w:type="gramEnd"/>
+      <w:r>
+        <w:rPr>
+          <w:sz w:val="24"/>
+          <w:szCs w:val="24"/>
+        </w:rPr>
+        <w:t xml:space="preserve"> create a handler bean at run time, this way I have annotated the </w:t>
+      </w:r>
+      <w:proofErr w:type="spellStart"/>
+      <w:r>
+        <w:rPr>
+          <w:sz w:val="24"/>
+          <w:szCs w:val="24"/>
+        </w:rPr>
+        <w:t>ApplicationContext</w:t>
+      </w:r>
+      <w:proofErr w:type="spellEnd"/>
+      <w:r>
+        <w:rPr>
+          <w:sz w:val="24"/>
+          <w:szCs w:val="24"/>
+        </w:rPr>
+        <w:t xml:space="preserve"> field with @Mock</w:t>
+      </w:r>
+      <w:r>
+        <w:rPr>
+          <w:sz w:val="24"/>
+          <w:szCs w:val="24"/>
+        </w:rPr>
+        <w:t xml:space="preserve"> annotation</w:t>
+      </w:r>
+      <w:r>
+        <w:rPr>
+          <w:sz w:val="24"/>
+          <w:szCs w:val="24"/>
+        </w:rPr>
+        <w:t>.</w:t>
+      </w:r>
+    </w:p>
+    <w:p>
+      <w:pPr>
+        <w:ind w:firstLine="720"/>
+        <w:rPr>
+          <w:sz w:val="24"/>
+          <w:szCs w:val="24"/>
+        </w:rPr>
+      </w:pPr>
+      <w:r>
+        <w:rPr>
+          <w:sz w:val="24"/>
+          <w:szCs w:val="24"/>
+        </w:rPr>
+        <w:t xml:space="preserve">The Service component has not been tested because uses Repository interface which extends </w:t>
+      </w:r>
+      <w:proofErr w:type="spellStart"/>
+      <w:r>
+        <w:rPr>
+          <w:sz w:val="24"/>
+          <w:szCs w:val="24"/>
+        </w:rPr>
+        <w:t>Jpa</w:t>
+      </w:r>
+      <w:proofErr w:type="spellEnd"/>
+      <w:r>
+        <w:rPr>
+          <w:sz w:val="24"/>
+          <w:szCs w:val="24"/>
+        </w:rPr>
+        <w:t xml:space="preserve"> Repository and as it is known, using Spring Boot eases very much the writing of queries and they are done by default using the model classes, mapped through ORM to the database entities.</w:t>
+      </w:r>
+      <w:r>
+        <w:rPr>
+          <w:sz w:val="24"/>
+          <w:szCs w:val="24"/>
+        </w:rPr>
+        <w:t xml:space="preserve"> </w:t>
       </w:r>
     </w:p>
     <w:p/>

</xml_diff>